<commit_message>
Added image containing git commmands and updated document [Lab01]
</commit_message>
<xml_diff>
--- a/lab01/Lab 1 HTML-GIT.docx
+++ b/lab01/Lab 1 HTML-GIT.docx
@@ -1,6 +1,6 @@
 
 <file path=word/document.xml><?xml version="1.0" encoding="utf-8"?>
-<w:document xmlns:wpc="http://schemas.microsoft.com/office/word/2010/wordprocessingCanvas" xmlns:cx="http://schemas.microsoft.com/office/drawing/2014/chartex" xmlns:cx1="http://schemas.microsoft.com/office/drawing/2015/9/8/chartex" xmlns:cx2="http://schemas.microsoft.com/office/drawing/2015/10/21/chartex" xmlns:cx3="http://schemas.microsoft.com/office/drawing/2016/5/9/chartex" xmlns:cx4="http://schemas.microsoft.com/office/drawing/2016/5/10/chartex" xmlns:cx5="http://schemas.microsoft.com/office/drawing/2016/5/11/chartex" xmlns:cx6="http://schemas.microsoft.com/office/drawing/2016/5/12/chartex" xmlns:cx7="http://schemas.microsoft.com/office/drawing/2016/5/13/chartex" xmlns:cx8="http://schemas.microsoft.com/office/drawing/2016/5/14/chartex" xmlns:mc="http://schemas.openxmlformats.org/markup-compatibility/2006" xmlns:aink="http://schemas.microsoft.com/office/drawing/2016/ink" xmlns:am3d="http://schemas.microsoft.com/office/drawing/2017/model3d" xmlns:o="urn:schemas-microsoft-com:office:office" xmlns:r="http://schemas.openxmlformats.org/officeDocument/2006/relationships" xmlns:m="http://schemas.openxmlformats.org/officeDocument/2006/math" xmlns:v="urn:schemas-microsoft-com:vml" xmlns:wp14="http://schemas.microsoft.com/office/word/2010/wordprocessingDrawing" xmlns:wp="http://schemas.openxmlformats.org/drawingml/2006/wordprocessingDrawing" xmlns:w10="urn:schemas-microsoft-com:office:word" xmlns:w="http://schemas.openxmlformats.org/wordprocessingml/2006/main" xmlns:w14="http://schemas.microsoft.com/office/word/2010/wordml" xmlns:w15="http://schemas.microsoft.com/office/word/2012/wordml" xmlns:w16cex="http://schemas.microsoft.com/office/word/2018/wordml/cex" xmlns:w16cid="http://schemas.microsoft.com/office/word/2016/wordml/cid" xmlns:w16="http://schemas.microsoft.com/office/word/2018/wordml" xmlns:w16se="http://schemas.microsoft.com/office/word/2015/wordml/symex" xmlns:wpg="http://schemas.microsoft.com/office/word/2010/wordprocessingGroup" xmlns:wpi="http://schemas.microsoft.com/office/word/2010/wordprocessingInk" xmlns:wne="http://schemas.microsoft.com/office/word/2006/wordml" xmlns:wps="http://schemas.microsoft.com/office/word/2010/wordprocessingShape" mc:Ignorable="w14 w15 w16se w16cid w16 w16cex wp14">
+<w:document xmlns:wpc="http://schemas.microsoft.com/office/word/2010/wordprocessingCanvas" xmlns:cx="http://schemas.microsoft.com/office/drawing/2014/chartex" xmlns:cx1="http://schemas.microsoft.com/office/drawing/2015/9/8/chartex" xmlns:cx2="http://schemas.microsoft.com/office/drawing/2015/10/21/chartex" xmlns:cx3="http://schemas.microsoft.com/office/drawing/2016/5/9/chartex" xmlns:cx4="http://schemas.microsoft.com/office/drawing/2016/5/10/chartex" xmlns:cx5="http://schemas.microsoft.com/office/drawing/2016/5/11/chartex" xmlns:cx6="http://schemas.microsoft.com/office/drawing/2016/5/12/chartex" xmlns:cx7="http://schemas.microsoft.com/office/drawing/2016/5/13/chartex" xmlns:cx8="http://schemas.microsoft.com/office/drawing/2016/5/14/chartex" xmlns:mc="http://schemas.openxmlformats.org/markup-compatibility/2006" xmlns:aink="http://schemas.microsoft.com/office/drawing/2016/ink" xmlns:am3d="http://schemas.microsoft.com/office/drawing/2017/model3d" xmlns:o="urn:schemas-microsoft-com:office:office" xmlns:r="http://schemas.openxmlformats.org/officeDocument/2006/relationships" xmlns:m="http://schemas.openxmlformats.org/officeDocument/2006/math" xmlns:v="urn:schemas-microsoft-com:vml" xmlns:wp14="http://schemas.microsoft.com/office/word/2010/wordprocessingDrawing" xmlns:wp="http://schemas.openxmlformats.org/drawingml/2006/wordprocessingDrawing" xmlns:w10="urn:schemas-microsoft-com:office:word" xmlns:w="http://schemas.openxmlformats.org/wordprocessingml/2006/main" xmlns:w14="http://schemas.microsoft.com/office/word/2010/wordml" xmlns:w15="http://schemas.microsoft.com/office/word/2012/wordml" xmlns:w16cid="http://schemas.microsoft.com/office/word/2016/wordml/cid" xmlns:w16se="http://schemas.microsoft.com/office/word/2015/wordml/symex" xmlns:wpg="http://schemas.microsoft.com/office/word/2010/wordprocessingGroup" xmlns:wpi="http://schemas.microsoft.com/office/word/2010/wordprocessingInk" xmlns:wne="http://schemas.microsoft.com/office/word/2006/wordml" xmlns:wps="http://schemas.microsoft.com/office/word/2010/wordprocessingShape" mc:Ignorable="w14 w15 w16se w16cid wp14">
   <w:body>
     <w:p>
       <w:pPr>
@@ -53,13 +53,7 @@
         <w:rPr>
           <w:lang w:val="es-MX"/>
         </w:rPr>
-        <w:t>N</w:t>
-      </w:r>
-      <w:r>
-        <w:rPr>
-          <w:lang w:val="es-MX"/>
-        </w:rPr>
-        <w:t>O</w:t>
+        <w:t>NO</w:t>
       </w:r>
       <w:r>
         <w:rPr>
@@ -71,13 +65,7 @@
         <w:rPr>
           <w:lang w:val="es-MX"/>
         </w:rPr>
-        <w:t>BRE</w:t>
-      </w:r>
-      <w:r>
-        <w:rPr>
-          <w:lang w:val="es-MX"/>
-        </w:rPr>
-        <w:t xml:space="preserve">: </w:t>
+        <w:t xml:space="preserve">BRE: </w:t>
       </w:r>
       <w:r>
         <w:rPr>
@@ -92,16 +80,10 @@
           <w:bCs/>
           <w:lang w:val="es-MX"/>
         </w:rPr>
-        <w:t>PEGA AQUI EL REPOSITORIO DE GITHUB</w:t>
-      </w:r>
-      <w:r>
-        <w:rPr>
-          <w:b/>
-          <w:bCs/>
-          <w:lang w:val="es-MX"/>
-        </w:rPr>
-        <w:t xml:space="preserve"> QUE UTILIZASTE</w:t>
-      </w:r>
+        <w:t>https://github.com/A01634310/TC2026-Web-lab</w:t>
+      </w:r>
+      <w:bookmarkStart w:id="0" w:name="_GoBack"/>
+      <w:bookmarkEnd w:id="0"/>
       <w:r>
         <w:rPr>
           <w:lang w:val="es-MX"/>
@@ -242,6 +224,7 @@
       </w:pPr>
       <w:r>
         <w:rPr>
+          <w:noProof/>
           <w:sz w:val="20"/>
           <w:szCs w:val="20"/>
           <w:lang w:val="es-MX"/>
@@ -623,7 +606,6 @@
         </w:rPr>
         <w:t xml:space="preserve"> , </w:t>
       </w:r>
-      <w:proofErr w:type="spellStart"/>
       <w:r>
         <w:rPr>
           <w:b/>
@@ -634,7 +616,6 @@
         </w:rPr>
         <w:t>div</w:t>
       </w:r>
-      <w:proofErr w:type="spellEnd"/>
       <w:r>
         <w:rPr>
           <w:sz w:val="20"/>
@@ -643,7 +624,6 @@
         </w:rPr>
         <w:t xml:space="preserve"> ,  </w:t>
       </w:r>
-      <w:proofErr w:type="spellStart"/>
       <w:r>
         <w:rPr>
           <w:b/>
@@ -654,7 +634,6 @@
         </w:rPr>
         <w:t>span</w:t>
       </w:r>
-      <w:proofErr w:type="spellEnd"/>
       <w:r>
         <w:rPr>
           <w:b/>
@@ -814,7 +793,6 @@
         </w:rPr>
         <w:t xml:space="preserve">a captura de pantalla de la terminal/Gitbash/cmd con los comandos que utilizaste y esta imagen la deberás incluir en el mismo Github (Tendrás que hacer otro </w:t>
       </w:r>
-      <w:proofErr w:type="spellStart"/>
       <w:r>
         <w:rPr>
           <w:b/>
@@ -823,18 +801,7 @@
           <w:szCs w:val="20"/>
           <w:lang w:val="es-MX"/>
         </w:rPr>
-        <w:t>push</w:t>
-      </w:r>
-      <w:proofErr w:type="spellEnd"/>
-      <w:r>
-        <w:rPr>
-          <w:b/>
-          <w:bCs/>
-          <w:sz w:val="20"/>
-          <w:szCs w:val="20"/>
-          <w:lang w:val="es-MX"/>
-        </w:rPr>
-        <w:t>,</w:t>
+        <w:t>push,</w:t>
       </w:r>
       <w:r>
         <w:rPr>
@@ -1067,7 +1034,6 @@
           <w:rFonts w:ascii="Bahnschrift Light" w:hAnsi="Bahnschrift Light"/>
           <w:sz w:val="40"/>
           <w:szCs w:val="40"/>
-          <w:lang w:val="es-MX"/>
         </w:rPr>
       </w:pPr>
       <w:r>
@@ -1075,7 +1041,6 @@
           <w:rFonts w:ascii="Bahnschrift Light" w:hAnsi="Bahnschrift Light" w:cs="Kalam Light"/>
           <w:sz w:val="40"/>
           <w:szCs w:val="40"/>
-          <w:lang w:val="es-MX"/>
         </w:rPr>
         <w:t>Most People won’t even try”</w:t>
       </w:r>
@@ -1084,7 +1049,6 @@
           <w:rFonts w:ascii="Bahnschrift Light" w:hAnsi="Bahnschrift Light"/>
           <w:sz w:val="40"/>
           <w:szCs w:val="40"/>
-          <w:lang w:val="es-MX"/>
         </w:rPr>
         <w:br/>
       </w:r>
@@ -1093,7 +1057,6 @@
           <w:rFonts w:ascii="Bahnschrift Light" w:hAnsi="Bahnschrift Light"/>
           <w:sz w:val="40"/>
           <w:szCs w:val="40"/>
-          <w:lang w:val="es-MX"/>
         </w:rPr>
         <w:br/>
       </w:r>
@@ -1109,7 +1072,7 @@
 </file>
 
 <file path=word/numbering.xml><?xml version="1.0" encoding="utf-8"?>
-<w:numbering xmlns:wpc="http://schemas.microsoft.com/office/word/2010/wordprocessingCanvas" xmlns:cx="http://schemas.microsoft.com/office/drawing/2014/chartex" xmlns:cx1="http://schemas.microsoft.com/office/drawing/2015/9/8/chartex" xmlns:cx2="http://schemas.microsoft.com/office/drawing/2015/10/21/chartex" xmlns:cx3="http://schemas.microsoft.com/office/drawing/2016/5/9/chartex" xmlns:cx4="http://schemas.microsoft.com/office/drawing/2016/5/10/chartex" xmlns:cx5="http://schemas.microsoft.com/office/drawing/2016/5/11/chartex" xmlns:cx6="http://schemas.microsoft.com/office/drawing/2016/5/12/chartex" xmlns:cx7="http://schemas.microsoft.com/office/drawing/2016/5/13/chartex" xmlns:cx8="http://schemas.microsoft.com/office/drawing/2016/5/14/chartex" xmlns:mc="http://schemas.openxmlformats.org/markup-compatibility/2006" xmlns:aink="http://schemas.microsoft.com/office/drawing/2016/ink" xmlns:am3d="http://schemas.microsoft.com/office/drawing/2017/model3d" xmlns:o="urn:schemas-microsoft-com:office:office" xmlns:r="http://schemas.openxmlformats.org/officeDocument/2006/relationships" xmlns:m="http://schemas.openxmlformats.org/officeDocument/2006/math" xmlns:v="urn:schemas-microsoft-com:vml" xmlns:wp14="http://schemas.microsoft.com/office/word/2010/wordprocessingDrawing" xmlns:wp="http://schemas.openxmlformats.org/drawingml/2006/wordprocessingDrawing" xmlns:w10="urn:schemas-microsoft-com:office:word" xmlns:w="http://schemas.openxmlformats.org/wordprocessingml/2006/main" xmlns:w14="http://schemas.microsoft.com/office/word/2010/wordml" xmlns:w15="http://schemas.microsoft.com/office/word/2012/wordml" xmlns:w16cex="http://schemas.microsoft.com/office/word/2018/wordml/cex" xmlns:w16cid="http://schemas.microsoft.com/office/word/2016/wordml/cid" xmlns:w16="http://schemas.microsoft.com/office/word/2018/wordml" xmlns:w16se="http://schemas.microsoft.com/office/word/2015/wordml/symex" xmlns:wpg="http://schemas.microsoft.com/office/word/2010/wordprocessingGroup" xmlns:wpi="http://schemas.microsoft.com/office/word/2010/wordprocessingInk" xmlns:wne="http://schemas.microsoft.com/office/word/2006/wordml" xmlns:wps="http://schemas.microsoft.com/office/word/2010/wordprocessingShape" mc:Ignorable="w14 w15 w16se w16cid w16 w16cex wp14">
+<w:numbering xmlns:wpc="http://schemas.microsoft.com/office/word/2010/wordprocessingCanvas" xmlns:cx="http://schemas.microsoft.com/office/drawing/2014/chartex" xmlns:cx1="http://schemas.microsoft.com/office/drawing/2015/9/8/chartex" xmlns:cx2="http://schemas.microsoft.com/office/drawing/2015/10/21/chartex" xmlns:cx3="http://schemas.microsoft.com/office/drawing/2016/5/9/chartex" xmlns:cx4="http://schemas.microsoft.com/office/drawing/2016/5/10/chartex" xmlns:cx5="http://schemas.microsoft.com/office/drawing/2016/5/11/chartex" xmlns:cx6="http://schemas.microsoft.com/office/drawing/2016/5/12/chartex" xmlns:cx7="http://schemas.microsoft.com/office/drawing/2016/5/13/chartex" xmlns:cx8="http://schemas.microsoft.com/office/drawing/2016/5/14/chartex" xmlns:mc="http://schemas.openxmlformats.org/markup-compatibility/2006" xmlns:aink="http://schemas.microsoft.com/office/drawing/2016/ink" xmlns:am3d="http://schemas.microsoft.com/office/drawing/2017/model3d" xmlns:o="urn:schemas-microsoft-com:office:office" xmlns:r="http://schemas.openxmlformats.org/officeDocument/2006/relationships" xmlns:m="http://schemas.openxmlformats.org/officeDocument/2006/math" xmlns:v="urn:schemas-microsoft-com:vml" xmlns:wp14="http://schemas.microsoft.com/office/word/2010/wordprocessingDrawing" xmlns:wp="http://schemas.openxmlformats.org/drawingml/2006/wordprocessingDrawing" xmlns:w10="urn:schemas-microsoft-com:office:word" xmlns:w="http://schemas.openxmlformats.org/wordprocessingml/2006/main" xmlns:w14="http://schemas.microsoft.com/office/word/2010/wordml" xmlns:w15="http://schemas.microsoft.com/office/word/2012/wordml" xmlns:w16cid="http://schemas.microsoft.com/office/word/2016/wordml/cid" xmlns:w16se="http://schemas.microsoft.com/office/word/2015/wordml/symex" xmlns:wpg="http://schemas.microsoft.com/office/word/2010/wordprocessingGroup" xmlns:wpi="http://schemas.microsoft.com/office/word/2010/wordprocessingInk" xmlns:wne="http://schemas.microsoft.com/office/word/2006/wordml" xmlns:wps="http://schemas.microsoft.com/office/word/2010/wordprocessingShape" mc:Ignorable="w14 w15 w16se w16cid wp14">
   <w:abstractNum w:abstractNumId="0" w15:restartNumberingAfterBreak="0">
     <w:nsid w:val="007411C1"/>
     <w:multiLevelType w:val="hybridMultilevel"/>
@@ -2062,7 +2025,7 @@
 </file>
 
 <file path=word/styles.xml><?xml version="1.0" encoding="utf-8"?>
-<w:styles xmlns:mc="http://schemas.openxmlformats.org/markup-compatibility/2006" xmlns:r="http://schemas.openxmlformats.org/officeDocument/2006/relationships" xmlns:w="http://schemas.openxmlformats.org/wordprocessingml/2006/main" xmlns:w14="http://schemas.microsoft.com/office/word/2010/wordml" xmlns:w15="http://schemas.microsoft.com/office/word/2012/wordml" xmlns:w16cex="http://schemas.microsoft.com/office/word/2018/wordml/cex" xmlns:w16cid="http://schemas.microsoft.com/office/word/2016/wordml/cid" xmlns:w16="http://schemas.microsoft.com/office/word/2018/wordml" xmlns:w16se="http://schemas.microsoft.com/office/word/2015/wordml/symex" mc:Ignorable="w14 w15 w16se w16cid w16 w16cex">
+<w:styles xmlns:mc="http://schemas.openxmlformats.org/markup-compatibility/2006" xmlns:r="http://schemas.openxmlformats.org/officeDocument/2006/relationships" xmlns:w="http://schemas.openxmlformats.org/wordprocessingml/2006/main" xmlns:w14="http://schemas.microsoft.com/office/word/2010/wordml" xmlns:w15="http://schemas.microsoft.com/office/word/2012/wordml" xmlns:w16cid="http://schemas.microsoft.com/office/word/2016/wordml/cid" xmlns:w16se="http://schemas.microsoft.com/office/word/2015/wordml/symex" mc:Ignorable="w14 w15 w16se w16cid">
   <w:docDefaults>
     <w:rPrDefault>
       <w:rPr>
@@ -2865,7 +2828,7 @@
 </file>
 
 <file path=customXml/itemProps1.xml><?xml version="1.0" encoding="utf-8"?>
-<ds:datastoreItem xmlns:ds="http://schemas.openxmlformats.org/officeDocument/2006/customXml" ds:itemID="{50715520-93FC-4ACD-AA30-57E63F2E38EA}">
+<ds:datastoreItem xmlns:ds="http://schemas.openxmlformats.org/officeDocument/2006/customXml" ds:itemID="{91503F87-234E-411D-9BBA-6042326EDDFB}">
   <ds:schemaRefs>
     <ds:schemaRef ds:uri="http://schemas.openxmlformats.org/officeDocument/2006/bibliography"/>
   </ds:schemaRefs>

</xml_diff>